<commit_message>
Adding sketch, and coding section of Proposal. Updated other interaction section of Proposal
</commit_message>
<xml_diff>
--- a/Design/ProjectProposal.docx
+++ b/Design/ProjectProposal.docx
@@ -141,6 +141,49 @@
           <w:lang w:val="en-US"/>
         </w:rPr>
         <w:t xml:space="preserve"> in the assignment, and list the results of 10 trials. Their last task will be to create their own circuit and list the important takeaways in the results of the trials. They will be encouraged to make complex circuits. They will be able to place neurons on the workspace, and edit their properties by clicking on the neuron, highlighting it, and having boxes appear in which they can edit the weight and threshold. They can also edit the incoming voltage. Lastly, they can either run the simulation or clear the screen and start over with an empty workspace.</w:t>
+      </w:r>
+      <w:r>
+        <w:rPr>
+          <w:rtl w:val="0"/>
+          <w:lang w:val="en-US"/>
+        </w:rPr>
+        <w:t xml:space="preserve"> </w:t>
+      </w:r>
+      <w:r>
+        <w:rPr>
+          <w:rtl w:val="0"/>
+          <w:lang w:val="en-US"/>
+        </w:rPr>
+        <w:t>Running the simulation will highlight the firing neurons in bold green, and the neurons that didn</w:t>
+      </w:r>
+      <w:r>
+        <w:rPr>
+          <w:rtl w:val="0"/>
+        </w:rPr>
+        <w:t>’</w:t>
+      </w:r>
+      <w:r>
+        <w:rPr>
+          <w:rtl w:val="0"/>
+          <w:lang w:val="en-US"/>
+        </w:rPr>
+        <w:t>t fire in a grey-red.</w:t>
+      </w:r>
+    </w:p>
+    <w:p>
+      <w:pPr>
+        <w:pStyle w:val="Body"/>
+        <w:bidi w:val="0"/>
+      </w:pPr>
+      <w:r>
+        <w:tab/>
+      </w:r>
+      <w:r>
+        <w:rPr>
+          <w:rtl w:val="0"/>
+          <w:lang w:val="en-US"/>
+        </w:rPr>
+        <w:t>The code will be structured in a Model-View-Controller structure. The objects will include the visual objects seen on the screen, such as the neurons and the voltage stimulator. They will keep track of their values as well as the values of neurons before and after it in the visualization.</w:t>
       </w:r>
     </w:p>
     <w:sectPr>

</xml_diff>